<commit_message>
tow variables added like vessel, flowmeter, tow time
</commit_message>
<xml_diff>
--- a/Source Data/Larval Data/LarvalDataAnalysisMap.docx
+++ b/Source Data/Larval Data/LarvalDataAnalysisMap.docx
@@ -352,6 +352,44 @@
     <w:p>
       <w:pPr>
         <w:rPr>
+          <w:color w:val="4C94D8" w:themeColor="text2" w:themeTint="80"/>
+          <w:sz w:val="24"/>
+          <w:szCs w:val="24"/>
+        </w:rPr>
+      </w:pPr>
+      <w:proofErr w:type="spellStart"/>
+      <w:r>
+        <w:rPr>
+          <w:color w:val="4C94D8" w:themeColor="text2" w:themeTint="80"/>
+          <w:sz w:val="24"/>
+          <w:szCs w:val="24"/>
+        </w:rPr>
+        <w:t>larvalResults</w:t>
+      </w:r>
+      <w:proofErr w:type="spellEnd"/>
+    </w:p>
+    <w:p>
+      <w:pPr>
+        <w:rPr>
+          <w:color w:val="4C94D8" w:themeColor="text2" w:themeTint="80"/>
+          <w:sz w:val="24"/>
+          <w:szCs w:val="24"/>
+        </w:rPr>
+      </w:pPr>
+      <w:proofErr w:type="spellStart"/>
+      <w:r>
+        <w:rPr>
+          <w:color w:val="4C94D8" w:themeColor="text2" w:themeTint="80"/>
+          <w:sz w:val="24"/>
+          <w:szCs w:val="24"/>
+        </w:rPr>
+        <w:t>IncubationModel</w:t>
+      </w:r>
+      <w:proofErr w:type="spellEnd"/>
+    </w:p>
+    <w:p>
+      <w:pPr>
+        <w:rPr>
           <w:sz w:val="24"/>
           <w:szCs w:val="24"/>
         </w:rPr>
@@ -505,27 +543,20 @@
         <w:rPr>
           <w:color w:val="196B24" w:themeColor="accent3"/>
         </w:rPr>
-        <w:t xml:space="preserve"> I can change from using the average CTD temp to the temp at depth. There does seem to be some QC issues in the Survey Data spreadsheet however, with CTD data fields empty in </w:t>
+        <w:t xml:space="preserve"> I can change from using the average </w:t>
       </w:r>
       <w:r>
         <w:rPr>
           <w:color w:val="196B24" w:themeColor="accent3"/>
         </w:rPr>
         <w:lastRenderedPageBreak/>
+        <w:t xml:space="preserve">CTD temp to the temp at depth. There does seem to be some QC issues in the Survey Data spreadsheet however, with CTD data fields empty in </w:t>
+      </w:r>
+      <w:r>
+        <w:rPr>
+          <w:color w:val="196B24" w:themeColor="accent3"/>
+        </w:rPr>
         <w:t>unusual places. Need to add CTD temp at depth to the Survey Data spreadsheet.</w:t>
-      </w:r>
-    </w:p>
-    <w:p>
-      <w:pPr>
-        <w:rPr>
-          <w:color w:val="196B24" w:themeColor="accent3"/>
-        </w:rPr>
-      </w:pPr>
-      <w:r>
-        <w:rPr>
-          <w:color w:val="196B24" w:themeColor="accent3"/>
-        </w:rPr>
-        <w:t>Larval Measurements</w:t>
       </w:r>
     </w:p>
     <w:p>
@@ -543,48 +574,20 @@
         <w:rPr>
           <w:color w:val="196B24" w:themeColor="accent3"/>
         </w:rPr>
-        <w:t>Raw data; ‘Length’, ‘id’, ‘Condition’, ‘</w:t>
-      </w:r>
-      <w:proofErr w:type="spellStart"/>
-      <w:r>
-        <w:rPr>
-          <w:color w:val="196B24" w:themeColor="accent3"/>
-        </w:rPr>
-        <w:t>Yolk_Sac</w:t>
-      </w:r>
-      <w:proofErr w:type="spellEnd"/>
-      <w:r>
-        <w:rPr>
-          <w:color w:val="196B24" w:themeColor="accent3"/>
-        </w:rPr>
-        <w:t>’, ‘</w:t>
-      </w:r>
-      <w:proofErr w:type="spellStart"/>
-      <w:r>
-        <w:rPr>
-          <w:color w:val="196B24" w:themeColor="accent3"/>
-        </w:rPr>
-        <w:t>Yolk_Sac_Length</w:t>
-      </w:r>
-      <w:proofErr w:type="spellEnd"/>
-      <w:r>
-        <w:rPr>
-          <w:color w:val="196B24" w:themeColor="accent3"/>
-        </w:rPr>
-        <w:t>’, ‘Preservative’</w:t>
-      </w:r>
-    </w:p>
-    <w:p>
-      <w:pPr>
-        <w:rPr>
-          <w:color w:val="196B24" w:themeColor="accent3"/>
-        </w:rPr>
-      </w:pPr>
-      <w:r>
-        <w:rPr>
-          <w:color w:val="196B24" w:themeColor="accent3"/>
-        </w:rPr>
-        <w:t>Larval Summary Table</w:t>
+        <w:t>Where does Abundance get calculated? Seems to be errors. Is there a script that creates Larval Sum?</w:t>
+      </w:r>
+    </w:p>
+    <w:p>
+      <w:pPr>
+        <w:rPr>
+          <w:color w:val="196B24" w:themeColor="accent3"/>
+        </w:rPr>
+      </w:pPr>
+      <w:r>
+        <w:rPr>
+          <w:color w:val="196B24" w:themeColor="accent3"/>
+        </w:rPr>
+        <w:t>Larval Measurements</w:t>
       </w:r>
     </w:p>
     <w:p>
@@ -602,7 +605,84 @@
         <w:rPr>
           <w:color w:val="196B24" w:themeColor="accent3"/>
         </w:rPr>
+        <w:t>Raw data; ‘Length’, ‘id’, ‘Condition’, ‘</w:t>
+      </w:r>
+      <w:proofErr w:type="spellStart"/>
+      <w:r>
+        <w:rPr>
+          <w:color w:val="196B24" w:themeColor="accent3"/>
+        </w:rPr>
+        <w:t>Yolk_Sac</w:t>
+      </w:r>
+      <w:proofErr w:type="spellEnd"/>
+      <w:r>
+        <w:rPr>
+          <w:color w:val="196B24" w:themeColor="accent3"/>
+        </w:rPr>
+        <w:t>’, ‘</w:t>
+      </w:r>
+      <w:proofErr w:type="spellStart"/>
+      <w:r>
+        <w:rPr>
+          <w:color w:val="196B24" w:themeColor="accent3"/>
+        </w:rPr>
+        <w:t>Yolk_Sac_Length</w:t>
+      </w:r>
+      <w:proofErr w:type="spellEnd"/>
+      <w:r>
+        <w:rPr>
+          <w:color w:val="196B24" w:themeColor="accent3"/>
+        </w:rPr>
+        <w:t>’, ‘Preservative’</w:t>
+      </w:r>
+    </w:p>
+    <w:p>
+      <w:pPr>
+        <w:rPr>
+          <w:color w:val="196B24" w:themeColor="accent3"/>
+        </w:rPr>
+      </w:pPr>
+      <w:r>
+        <w:rPr>
+          <w:color w:val="196B24" w:themeColor="accent3"/>
+        </w:rPr>
+        <w:t>Larval Summary Table</w:t>
+      </w:r>
+    </w:p>
+    <w:p>
+      <w:pPr>
+        <w:pStyle w:val="ListParagraph"/>
+        <w:numPr>
+          <w:ilvl w:val="2"/>
+          <w:numId w:val="1"/>
+        </w:numPr>
+        <w:rPr>
+          <w:color w:val="196B24" w:themeColor="accent3"/>
+        </w:rPr>
+      </w:pPr>
+      <w:r>
+        <w:rPr>
+          <w:color w:val="196B24" w:themeColor="accent3"/>
+        </w:rPr>
         <w:t>Larval length summaries, each row represents a survey</w:t>
+      </w:r>
+    </w:p>
+    <w:p>
+      <w:pPr>
+        <w:pStyle w:val="ListParagraph"/>
+        <w:numPr>
+          <w:ilvl w:val="2"/>
+          <w:numId w:val="1"/>
+        </w:numPr>
+        <w:rPr>
+          <w:color w:val="196B24" w:themeColor="accent3"/>
+        </w:rPr>
+      </w:pPr>
+      <w:r>
+        <w:rPr>
+          <w:color w:val="196B24" w:themeColor="accent3"/>
+        </w:rPr>
+        <w:t>Has issues of repetition. Row sequences repeated 5x.</w:t>
       </w:r>
     </w:p>
     <w:p>

</xml_diff>